<commit_message>
Class 3, HW 3
</commit_message>
<xml_diff>
--- a/Assignment 2/ps_2.docx
+++ b/Assignment 2/ps_2.docx
@@ -53,13 +53,13 @@
         <w:pStyle w:val="Author"/>
       </w:pPr>
       <w:r>
-        <w:t xml:space="preserve">C.</w:t>
-      </w:r>
-      <w:r>
-        <w:t xml:space="preserve"> </w:t>
-      </w:r>
-      <w:r>
-        <w:t xml:space="preserve">Durso</w:t>
+        <w:t xml:space="preserve">Antonio</w:t>
+      </w:r>
+      <w:r>
+        <w:t xml:space="preserve"> </w:t>
+      </w:r>
+      <w:r>
+        <w:t xml:space="preserve">Dehesa</w:t>
       </w:r>
     </w:p>
     <w:bookmarkStart w:id="22" w:name="introduction"/>
@@ -244,7 +244,7 @@
       </w:r>
     </w:p>
     <w:bookmarkEnd w:id="23"/>
-    <w:bookmarkStart w:id="29" w:name="question-1"/>
+    <w:bookmarkStart w:id="31" w:name="question-1"/>
     <w:p>
       <w:pPr>
         <w:pStyle w:val="Heading1"/>
@@ -261,7 +261,7 @@
         <w:t xml:space="preserve">Please carry out the analysis below and answer the questions that follow. For this assignment, please do all calculations in R and show the code and the results in the knit document.</w:t>
       </w:r>
     </w:p>
-    <w:bookmarkStart w:id="25" w:name="context"/>
+    <w:bookmarkStart w:id="27" w:name="context"/>
     <w:p>
       <w:pPr>
         <w:pStyle w:val="Heading2"/>
@@ -954,6 +954,17 @@
           <w:rStyle w:val="NormalTok"/>
         </w:rPr>
         <w:t xml:space="preserve">)</w:t>
+      </w:r>
+    </w:p>
+    <w:p>
+      <w:pPr>
+        <w:pStyle w:val="SourceCode"/>
+      </w:pPr>
+      <w:r>
+        <w:rPr>
+          <w:rStyle w:val="VerbatimChar"/>
+        </w:rPr>
+        <w:t xml:space="preserve">## Warning: `qplot()` was deprecated in ggplot2 3.4.0.</w:t>
       </w:r>
     </w:p>
     <w:p>
@@ -965,12 +976,12 @@
           <wp:inline>
             <wp:extent cx="4620126" cy="3696101"/>
             <wp:effectExtent b="0" l="0" r="0" t="0"/>
-            <wp:docPr descr="" title="" id="1" name="Picture"/>
+            <wp:docPr descr="" title="" id="25" name="Picture"/>
             <a:graphic>
               <a:graphicData uri="http://schemas.openxmlformats.org/drawingml/2006/picture">
                 <pic:pic>
                   <pic:nvPicPr>
-                    <pic:cNvPr descr="ps_2_files/figure-docx/unnamed-chunk-2-1.png" id="0" name="Picture"/>
+                    <pic:cNvPr descr="ps_2_files/figure-docx/unnamed-chunk-2-1.png" id="26" name="Picture"/>
                     <pic:cNvPicPr>
                       <a:picLocks noChangeArrowheads="1" noChangeAspect="1"/>
                     </pic:cNvPicPr>
@@ -1149,8 +1160,8 @@
         <w:t xml:space="preserve">## [1] 4e-04</w:t>
       </w:r>
     </w:p>
-    <w:bookmarkEnd w:id="25"/>
-    <w:bookmarkStart w:id="26" w:name="q1-part-1"/>
+    <w:bookmarkEnd w:id="27"/>
+    <w:bookmarkStart w:id="28" w:name="q1-part-1"/>
     <w:p>
       <w:pPr>
         <w:pStyle w:val="Heading2"/>
@@ -1297,17 +1308,92 @@
         </w:rPr>
         <w:t xml:space="preserve"># Please be sure that your computed probability shows in your knitted solutions</w:t>
       </w:r>
+      <w:r>
+        <w:br/>
+      </w:r>
+      <w:r>
+        <w:rPr>
+          <w:rStyle w:val="NormalTok"/>
+        </w:rPr>
+        <w:t xml:space="preserve">res</w:t>
+      </w:r>
+      <w:r>
+        <w:rPr>
+          <w:rStyle w:val="OtherTok"/>
+        </w:rPr>
+        <w:t xml:space="preserve">&lt;-</w:t>
+      </w:r>
+      <w:r>
+        <w:rPr>
+          <w:rStyle w:val="FunctionTok"/>
+        </w:rPr>
+        <w:t xml:space="preserve">pbinom</w:t>
+      </w:r>
+      <w:r>
+        <w:rPr>
+          <w:rStyle w:val="NormalTok"/>
+        </w:rPr>
+        <w:t xml:space="preserve">(dat</w:t>
+      </w:r>
+      <w:r>
+        <w:rPr>
+          <w:rStyle w:val="SpecialCharTok"/>
+        </w:rPr>
+        <w:t xml:space="preserve">$</w:t>
+      </w:r>
+      <w:r>
+        <w:rPr>
+          <w:rStyle w:val="NormalTok"/>
+        </w:rPr>
+        <w:t xml:space="preserve">Paralytic[</w:t>
+      </w:r>
+      <w:r>
+        <w:rPr>
+          <w:rStyle w:val="DecValTok"/>
+        </w:rPr>
+        <w:t xml:space="preserve">2</w:t>
+      </w:r>
+      <w:r>
+        <w:rPr>
+          <w:rStyle w:val="NormalTok"/>
+        </w:rPr>
+        <w:t xml:space="preserve">],</w:t>
+      </w:r>
+      <w:r>
+        <w:br/>
+      </w:r>
+      <w:r>
+        <w:rPr>
+          <w:rStyle w:val="NormalTok"/>
+        </w:rPr>
+        <w:t xml:space="preserve">       ct,</w:t>
+      </w:r>
+      <w:r>
+        <w:br/>
+      </w:r>
+      <w:r>
+        <w:rPr>
+          <w:rStyle w:val="NormalTok"/>
+        </w:rPr>
+        <w:t xml:space="preserve">       prop)</w:t>
+      </w:r>
     </w:p>
     <w:p>
       <w:pPr>
         <w:pStyle w:val="FirstParagraph"/>
       </w:pPr>
       <w:r>
+        <w:t xml:space="preserve">With this result, we can see that the success rate that there are less than or equal paralytic polio cases as 115, with probability equal to prop, in the Placebo group, all assigned to the placebo group, is 0.999987. Which is very similar to the simulated value of 0.9997.</w:t>
+      </w:r>
+      <w:r>
+        <w:t xml:space="preserve"> </w:t>
+      </w:r>
+      <w:r>
         <w:t xml:space="preserve">)</w:t>
       </w:r>
     </w:p>
-    <w:bookmarkEnd w:id="26"/>
-    <w:bookmarkStart w:id="27" w:name="q1-part-2"/>
+    <w:bookmarkEnd w:id="28"/>
+    <w:bookmarkStart w:id="29" w:name="q1-part-2"/>
     <w:p>
       <w:pPr>
         <w:pStyle w:val="Heading2"/>
@@ -1461,17 +1547,814 @@
         </w:rPr>
         <w:t xml:space="preserve"># Please be sure that your computed probability shows in your knitted solutions</w:t>
       </w:r>
+      <w:r>
+        <w:br/>
+      </w:r>
+      <w:r>
+        <w:rPr>
+          <w:rStyle w:val="NormalTok"/>
+        </w:rPr>
+        <w:t xml:space="preserve">temp</w:t>
+      </w:r>
+      <w:r>
+        <w:rPr>
+          <w:rStyle w:val="OtherTok"/>
+        </w:rPr>
+        <w:t xml:space="preserve">&lt;-</w:t>
+      </w:r>
+      <w:r>
+        <w:rPr>
+          <w:rStyle w:val="FunctionTok"/>
+        </w:rPr>
+        <w:t xml:space="preserve">pbinom</w:t>
+      </w:r>
+      <w:r>
+        <w:rPr>
+          <w:rStyle w:val="NormalTok"/>
+        </w:rPr>
+        <w:t xml:space="preserve">(dat</w:t>
+      </w:r>
+      <w:r>
+        <w:rPr>
+          <w:rStyle w:val="SpecialCharTok"/>
+        </w:rPr>
+        <w:t xml:space="preserve">$</w:t>
+      </w:r>
+      <w:r>
+        <w:rPr>
+          <w:rStyle w:val="NormalTok"/>
+        </w:rPr>
+        <w:t xml:space="preserve">Paralytic[</w:t>
+      </w:r>
+      <w:r>
+        <w:rPr>
+          <w:rStyle w:val="DecValTok"/>
+        </w:rPr>
+        <w:t xml:space="preserve">2</w:t>
+      </w:r>
+      <w:r>
+        <w:rPr>
+          <w:rStyle w:val="NormalTok"/>
+        </w:rPr>
+        <w:t xml:space="preserve">]</w:t>
+      </w:r>
+      <w:r>
+        <w:rPr>
+          <w:rStyle w:val="SpecialCharTok"/>
+        </w:rPr>
+        <w:t xml:space="preserve">-</w:t>
+      </w:r>
+      <w:r>
+        <w:rPr>
+          <w:rStyle w:val="DecValTok"/>
+        </w:rPr>
+        <w:t xml:space="preserve">1</w:t>
+      </w:r>
+      <w:r>
+        <w:rPr>
+          <w:rStyle w:val="NormalTok"/>
+        </w:rPr>
+        <w:t xml:space="preserve">,</w:t>
+      </w:r>
+      <w:r>
+        <w:br/>
+      </w:r>
+      <w:r>
+        <w:rPr>
+          <w:rStyle w:val="NormalTok"/>
+        </w:rPr>
+        <w:t xml:space="preserve">       ct,</w:t>
+      </w:r>
+      <w:r>
+        <w:br/>
+      </w:r>
+      <w:r>
+        <w:rPr>
+          <w:rStyle w:val="NormalTok"/>
+        </w:rPr>
+        <w:t xml:space="preserve">       prop)</w:t>
+      </w:r>
+      <w:r>
+        <w:br/>
+      </w:r>
+      <w:r>
+        <w:rPr>
+          <w:rStyle w:val="NormalTok"/>
+        </w:rPr>
+        <w:t xml:space="preserve">res2 </w:t>
+      </w:r>
+      <w:r>
+        <w:rPr>
+          <w:rStyle w:val="OtherTok"/>
+        </w:rPr>
+        <w:t xml:space="preserve">&lt;-</w:t>
+      </w:r>
+      <w:r>
+        <w:rPr>
+          <w:rStyle w:val="NormalTok"/>
+        </w:rPr>
+        <w:t xml:space="preserve"> </w:t>
+      </w:r>
+      <w:r>
+        <w:rPr>
+          <w:rStyle w:val="DecValTok"/>
+        </w:rPr>
+        <w:t xml:space="preserve">1</w:t>
+      </w:r>
+      <w:r>
+        <w:rPr>
+          <w:rStyle w:val="SpecialCharTok"/>
+        </w:rPr>
+        <w:t xml:space="preserve">-</w:t>
+      </w:r>
+      <w:r>
+        <w:rPr>
+          <w:rStyle w:val="NormalTok"/>
+        </w:rPr>
+        <w:t xml:space="preserve"> temp</w:t>
+      </w:r>
     </w:p>
     <w:p>
       <w:pPr>
         <w:pStyle w:val="FirstParagraph"/>
       </w:pPr>
       <w:r>
+        <w:t xml:space="preserve">In order to solve this, we can reduce dat</w:t>
+      </w:r>
+      <m:oMath>
+        <m:r>
+          <m:t>P</m:t>
+        </m:r>
+        <m:r>
+          <m:t>a</m:t>
+        </m:r>
+        <m:r>
+          <m:t>r</m:t>
+        </m:r>
+        <m:r>
+          <m:t>a</m:t>
+        </m:r>
+        <m:r>
+          <m:t>l</m:t>
+        </m:r>
+        <m:r>
+          <m:t>y</m:t>
+        </m:r>
+        <m:r>
+          <m:t>t</m:t>
+        </m:r>
+        <m:r>
+          <m:t>i</m:t>
+        </m:r>
+        <m:r>
+          <m:t>c</m:t>
+        </m:r>
+        <m:d>
+          <m:dPr>
+            <m:begChr m:val="["/>
+            <m:endChr m:val="]"/>
+            <m:sepChr m:val=""/>
+            <m:grow/>
+          </m:dPr>
+          <m:e>
+            <m:r>
+              <m:t>2</m:t>
+            </m:r>
+          </m:e>
+        </m:d>
+        <m:r>
+          <m:t>b</m:t>
+        </m:r>
+        <m:r>
+          <m:t>y</m:t>
+        </m:r>
+        <m:r>
+          <m:t>o</m:t>
+        </m:r>
+        <m:r>
+          <m:t>n</m:t>
+        </m:r>
+        <m:r>
+          <m:t>e</m:t>
+        </m:r>
+        <m:r>
+          <m:rPr>
+            <m:sty m:val="p"/>
+          </m:rPr>
+          <m:t>,</m:t>
+        </m:r>
+        <m:r>
+          <m:t>w</m:t>
+        </m:r>
+        <m:r>
+          <m:t>h</m:t>
+        </m:r>
+        <m:r>
+          <m:t>i</m:t>
+        </m:r>
+        <m:r>
+          <m:t>c</m:t>
+        </m:r>
+        <m:r>
+          <m:t>h</m:t>
+        </m:r>
+        <m:r>
+          <m:t>w</m:t>
+        </m:r>
+        <m:r>
+          <m:t>o</m:t>
+        </m:r>
+        <m:r>
+          <m:t>u</m:t>
+        </m:r>
+        <m:r>
+          <m:t>l</m:t>
+        </m:r>
+        <m:r>
+          <m:t>d</m:t>
+        </m:r>
+        <m:r>
+          <m:t>m</m:t>
+        </m:r>
+        <m:r>
+          <m:t>a</m:t>
+        </m:r>
+        <m:r>
+          <m:t>k</m:t>
+        </m:r>
+        <m:r>
+          <m:t>e</m:t>
+        </m:r>
+        <m:r>
+          <m:t>i</m:t>
+        </m:r>
+        <m:r>
+          <m:t>t</m:t>
+        </m:r>
+        <m:r>
+          <m:t>s</m:t>
+        </m:r>
+        <m:r>
+          <m:t>o</m:t>
+        </m:r>
+        <m:r>
+          <m:t>t</m:t>
+        </m:r>
+        <m:r>
+          <m:t>h</m:t>
+        </m:r>
+        <m:r>
+          <m:t>e</m:t>
+        </m:r>
+        <m:r>
+          <m:t>l</m:t>
+        </m:r>
+        <m:r>
+          <m:t>e</m:t>
+        </m:r>
+        <m:r>
+          <m:t>s</m:t>
+        </m:r>
+        <m:r>
+          <m:t>s</m:t>
+        </m:r>
+        <m:r>
+          <m:t>o</m:t>
+        </m:r>
+        <m:r>
+          <m:t>r</m:t>
+        </m:r>
+        <m:r>
+          <m:t>e</m:t>
+        </m:r>
+        <m:r>
+          <m:t>q</m:t>
+        </m:r>
+        <m:r>
+          <m:t>u</m:t>
+        </m:r>
+        <m:r>
+          <m:t>a</m:t>
+        </m:r>
+        <m:r>
+          <m:t>l</m:t>
+        </m:r>
+        <m:r>
+          <m:t>b</m:t>
+        </m:r>
+        <m:r>
+          <m:t>e</m:t>
+        </m:r>
+        <m:r>
+          <m:t>c</m:t>
+        </m:r>
+        <m:r>
+          <m:t>o</m:t>
+        </m:r>
+        <m:r>
+          <m:t>m</m:t>
+        </m:r>
+        <m:r>
+          <m:t>e</m:t>
+        </m:r>
+        <m:r>
+          <m:t>a</m:t>
+        </m:r>
+        <m:r>
+          <m:t>s</m:t>
+        </m:r>
+        <m:r>
+          <m:t>o</m:t>
+        </m:r>
+        <m:r>
+          <m:t>r</m:t>
+        </m:r>
+        <m:r>
+          <m:t>t</m:t>
+        </m:r>
+        <m:r>
+          <m:t>o</m:t>
+        </m:r>
+        <m:r>
+          <m:t>f</m:t>
+        </m:r>
+        <m:r>
+          <m:t>e</m:t>
+        </m:r>
+        <m:r>
+          <m:t>x</m:t>
+        </m:r>
+        <m:r>
+          <m:t>l</m:t>
+        </m:r>
+        <m:r>
+          <m:t>u</m:t>
+        </m:r>
+        <m:r>
+          <m:t>s</m:t>
+        </m:r>
+        <m:r>
+          <m:t>i</m:t>
+        </m:r>
+        <m:r>
+          <m:t>v</m:t>
+        </m:r>
+        <m:r>
+          <m:t>e</m:t>
+        </m:r>
+        <m:r>
+          <m:t>l</m:t>
+        </m:r>
+        <m:r>
+          <m:t>e</m:t>
+        </m:r>
+        <m:r>
+          <m:t>s</m:t>
+        </m:r>
+        <m:r>
+          <m:t>s</m:t>
+        </m:r>
+        <m:r>
+          <m:t>t</m:t>
+        </m:r>
+        <m:r>
+          <m:t>h</m:t>
+        </m:r>
+        <m:r>
+          <m:t>a</m:t>
+        </m:r>
+        <m:r>
+          <m:t>n</m:t>
+        </m:r>
+        <m:r>
+          <m:t>c</m:t>
+        </m:r>
+        <m:r>
+          <m:t>o</m:t>
+        </m:r>
+        <m:r>
+          <m:t>m</m:t>
+        </m:r>
+        <m:r>
+          <m:t>p</m:t>
+        </m:r>
+        <m:r>
+          <m:t>a</m:t>
+        </m:r>
+        <m:r>
+          <m:t>r</m:t>
+        </m:r>
+        <m:r>
+          <m:t>i</m:t>
+        </m:r>
+        <m:r>
+          <m:t>s</m:t>
+        </m:r>
+        <m:r>
+          <m:t>o</m:t>
+        </m:r>
+        <m:r>
+          <m:t>n</m:t>
+        </m:r>
+        <m:r>
+          <m:rPr>
+            <m:sty m:val="p"/>
+          </m:rPr>
+          <m:t>.</m:t>
+        </m:r>
+        <m:r>
+          <m:t>T</m:t>
+        </m:r>
+        <m:r>
+          <m:t>h</m:t>
+        </m:r>
+        <m:r>
+          <m:t>e</m:t>
+        </m:r>
+        <m:r>
+          <m:t>n</m:t>
+        </m:r>
+        <m:r>
+          <m:rPr>
+            <m:sty m:val="p"/>
+          </m:rPr>
+          <m:t>,</m:t>
+        </m:r>
+        <m:r>
+          <m:t>w</m:t>
+        </m:r>
+        <m:r>
+          <m:t>e</m:t>
+        </m:r>
+        <m:r>
+          <m:t>c</m:t>
+        </m:r>
+        <m:r>
+          <m:t>a</m:t>
+        </m:r>
+        <m:r>
+          <m:t>n</m:t>
+        </m:r>
+        <m:r>
+          <m:t>s</m:t>
+        </m:r>
+        <m:r>
+          <m:t>u</m:t>
+        </m:r>
+        <m:r>
+          <m:t>b</m:t>
+        </m:r>
+        <m:r>
+          <m:t>s</m:t>
+        </m:r>
+        <m:r>
+          <m:t>t</m:t>
+        </m:r>
+        <m:r>
+          <m:t>r</m:t>
+        </m:r>
+        <m:r>
+          <m:t>a</m:t>
+        </m:r>
+        <m:r>
+          <m:t>c</m:t>
+        </m:r>
+        <m:r>
+          <m:t>t</m:t>
+        </m:r>
+        <m:r>
+          <m:t>t</m:t>
+        </m:r>
+        <m:r>
+          <m:t>h</m:t>
+        </m:r>
+        <m:r>
+          <m:t>a</m:t>
+        </m:r>
+        <m:r>
+          <m:t>t</m:t>
+        </m:r>
+        <m:r>
+          <m:t>r</m:t>
+        </m:r>
+        <m:r>
+          <m:t>e</m:t>
+        </m:r>
+        <m:r>
+          <m:t>s</m:t>
+        </m:r>
+        <m:r>
+          <m:t>u</m:t>
+        </m:r>
+        <m:r>
+          <m:t>l</m:t>
+        </m:r>
+        <m:r>
+          <m:t>t</m:t>
+        </m:r>
+        <m:r>
+          <m:t>f</m:t>
+        </m:r>
+        <m:r>
+          <m:t>r</m:t>
+        </m:r>
+        <m:r>
+          <m:t>o</m:t>
+        </m:r>
+        <m:r>
+          <m:t>m</m:t>
+        </m:r>
+        <m:r>
+          <m:t>1</m:t>
+        </m:r>
+        <m:r>
+          <m:rPr>
+            <m:sty m:val="p"/>
+          </m:rPr>
+          <m:t>,</m:t>
+        </m:r>
+        <m:r>
+          <m:t>a</m:t>
+        </m:r>
+        <m:r>
+          <m:t>n</m:t>
+        </m:r>
+        <m:r>
+          <m:t>d</m:t>
+        </m:r>
+        <m:r>
+          <m:t>w</m:t>
+        </m:r>
+        <m:r>
+          <m:t>e</m:t>
+        </m:r>
+        <m:r>
+          <m:t>c</m:t>
+        </m:r>
+        <m:r>
+          <m:t>o</m:t>
+        </m:r>
+        <m:r>
+          <m:t>u</m:t>
+        </m:r>
+        <m:r>
+          <m:t>l</m:t>
+        </m:r>
+        <m:r>
+          <m:t>d</m:t>
+        </m:r>
+        <m:r>
+          <m:t>g</m:t>
+        </m:r>
+        <m:r>
+          <m:t>e</m:t>
+        </m:r>
+        <m:r>
+          <m:t>t</m:t>
+        </m:r>
+        <m:r>
+          <m:t>t</m:t>
+        </m:r>
+        <m:r>
+          <m:t>h</m:t>
+        </m:r>
+        <m:r>
+          <m:t>e</m:t>
+        </m:r>
+        <m:r>
+          <m:t>p</m:t>
+        </m:r>
+        <m:r>
+          <m:t>r</m:t>
+        </m:r>
+        <m:r>
+          <m:t>o</m:t>
+        </m:r>
+        <m:r>
+          <m:t>b</m:t>
+        </m:r>
+        <m:r>
+          <m:t>a</m:t>
+        </m:r>
+        <m:r>
+          <m:t>b</m:t>
+        </m:r>
+        <m:r>
+          <m:t>i</m:t>
+        </m:r>
+        <m:r>
+          <m:t>l</m:t>
+        </m:r>
+        <m:r>
+          <m:t>i</m:t>
+        </m:r>
+        <m:r>
+          <m:t>t</m:t>
+        </m:r>
+        <m:r>
+          <m:t>y</m:t>
+        </m:r>
+        <m:r>
+          <m:t>t</m:t>
+        </m:r>
+        <m:r>
+          <m:t>h</m:t>
+        </m:r>
+        <m:r>
+          <m:t>a</m:t>
+        </m:r>
+        <m:r>
+          <m:t>t</m:t>
+        </m:r>
+        <m:r>
+          <m:t>t</m:t>
+        </m:r>
+        <m:r>
+          <m:t>h</m:t>
+        </m:r>
+        <m:r>
+          <m:t>e</m:t>
+        </m:r>
+        <m:r>
+          <m:t>c</m:t>
+        </m:r>
+        <m:r>
+          <m:t>o</m:t>
+        </m:r>
+        <m:r>
+          <m:t>u</m:t>
+        </m:r>
+        <m:r>
+          <m:t>n</m:t>
+        </m:r>
+        <m:r>
+          <m:t>t</m:t>
+        </m:r>
+        <m:r>
+          <m:t>o</m:t>
+        </m:r>
+        <m:r>
+          <m:t>f</m:t>
+        </m:r>
+        <m:r>
+          <m:t>p</m:t>
+        </m:r>
+        <m:r>
+          <m:t>a</m:t>
+        </m:r>
+        <m:r>
+          <m:t>r</m:t>
+        </m:r>
+        <m:r>
+          <m:t>a</m:t>
+        </m:r>
+        <m:r>
+          <m:t>l</m:t>
+        </m:r>
+        <m:r>
+          <m:t>y</m:t>
+        </m:r>
+        <m:r>
+          <m:t>t</m:t>
+        </m:r>
+        <m:r>
+          <m:t>i</m:t>
+        </m:r>
+        <m:r>
+          <m:t>c</m:t>
+        </m:r>
+        <m:r>
+          <m:t>p</m:t>
+        </m:r>
+        <m:r>
+          <m:t>o</m:t>
+        </m:r>
+        <m:r>
+          <m:t>l</m:t>
+        </m:r>
+        <m:r>
+          <m:t>i</m:t>
+        </m:r>
+        <m:r>
+          <m:t>o</m:t>
+        </m:r>
+        <m:r>
+          <m:t>c</m:t>
+        </m:r>
+        <m:r>
+          <m:t>a</m:t>
+        </m:r>
+        <m:r>
+          <m:t>s</m:t>
+        </m:r>
+        <m:r>
+          <m:t>e</m:t>
+        </m:r>
+        <m:r>
+          <m:t>s</m:t>
+        </m:r>
+        <m:r>
+          <m:t>i</m:t>
+        </m:r>
+        <m:r>
+          <m:t>s</m:t>
+        </m:r>
+        <m:r>
+          <m:t>g</m:t>
+        </m:r>
+        <m:r>
+          <m:t>r</m:t>
+        </m:r>
+        <m:r>
+          <m:t>e</m:t>
+        </m:r>
+        <m:r>
+          <m:t>a</m:t>
+        </m:r>
+        <m:r>
+          <m:t>t</m:t>
+        </m:r>
+        <m:r>
+          <m:t>e</m:t>
+        </m:r>
+        <m:r>
+          <m:t>r</m:t>
+        </m:r>
+        <m:r>
+          <m:t>t</m:t>
+        </m:r>
+        <m:r>
+          <m:t>h</m:t>
+        </m:r>
+        <m:r>
+          <m:t>a</m:t>
+        </m:r>
+        <m:r>
+          <m:t>n</m:t>
+        </m:r>
+        <m:r>
+          <m:t>o</m:t>
+        </m:r>
+        <m:r>
+          <m:t>r</m:t>
+        </m:r>
+        <m:r>
+          <m:t>e</m:t>
+        </m:r>
+        <m:r>
+          <m:t>q</m:t>
+        </m:r>
+        <m:r>
+          <m:t>u</m:t>
+        </m:r>
+        <m:r>
+          <m:t>a</m:t>
+        </m:r>
+        <m:r>
+          <m:t>l</m:t>
+        </m:r>
+        <m:r>
+          <m:t>t</m:t>
+        </m:r>
+        <m:r>
+          <m:t>o</m:t>
+        </m:r>
+        <m:r>
+          <m:t>d</m:t>
+        </m:r>
+        <m:r>
+          <m:t>a</m:t>
+        </m:r>
+        <m:r>
+          <m:t>t</m:t>
+        </m:r>
+      </m:oMath>
+      <w:r>
+        <w:t xml:space="preserve">Paralytic[2]</w:t>
+      </w:r>
+    </w:p>
+    <w:p>
+      <w:pPr>
+        <w:pStyle w:val="BodyText"/>
+      </w:pPr>
+      <w:r>
+        <w:t xml:space="preserve">By doing this, as our res2 is not equal to 1-P, p being res, then res + res2 should NOT be equal to 1.</w:t>
+      </w:r>
+      <w:r>
+        <w:t xml:space="preserve"> </w:t>
+      </w:r>
+      <w:r>
+        <w:t xml:space="preserve">This is not confirmation that our result is correct, is just confirmation that our result is not immediately incorrect.</w:t>
+      </w:r>
+      <w:r>
+        <w:t xml:space="preserve"> </w:t>
+      </w:r>
+      <w:r>
         <w:t xml:space="preserve">)</w:t>
       </w:r>
     </w:p>
-    <w:bookmarkEnd w:id="27"/>
-    <w:bookmarkStart w:id="28" w:name="q1-part-3"/>
+    <w:bookmarkEnd w:id="29"/>
+    <w:bookmarkStart w:id="30" w:name="q1-part-3"/>
     <w:p>
       <w:pPr>
         <w:pStyle w:val="Heading2"/>
@@ -1495,10 +2378,236 @@
       <w:r>
         <w:t xml:space="preserve">Is the value computed in part 2 strong evidence against the null model? (your yes or no answer here, with an explanation based on the calculations above)</w:t>
       </w:r>
-    </w:p>
-    <w:bookmarkEnd w:id="28"/>
-    <w:bookmarkEnd w:id="29"/>
-    <w:bookmarkStart w:id="32" w:name="question-2"/>
+      <w:r>
+        <w:t xml:space="preserve"> </w:t>
+      </w:r>
+      <w:r>
+        <w:t xml:space="preserve">No, I do not believe this to be the case.</w:t>
+      </w:r>
+      <w:r>
+        <w:t xml:space="preserve"> </w:t>
+      </w:r>
+      <w:r>
+        <w:t xml:space="preserve">In fact, I believe this is the opposite.</w:t>
+      </w:r>
+      <w:r>
+        <w:t xml:space="preserve"> </w:t>
+      </w:r>
+      <w:r>
+        <w:t xml:space="preserve">We can see that, for Q1,P1, the probability for there being fewer paralytic cases with the probability being equal to the proportion of the placebo population in relation to the combined population of placebo and not inoculated is over 99%</w:t>
+      </w:r>
+      <w:r>
+        <w:t xml:space="preserve"> </w:t>
+      </w:r>
+      <w:r>
+        <w:t xml:space="preserve">And the probability of it being equal to or more than the registered paralytic polio cases in the placebo group is less than 1%.</w:t>
+      </w:r>
+      <w:r>
+        <w:t xml:space="preserve"> </w:t>
+      </w:r>
+      <w:r>
+        <w:t xml:space="preserve">This tells us that indeed, the placebo group is getting more paralytic polio cases that what it should. Now, it can be considered statistically relevant. If the probability were lower, like 80%, it could be considered chance. But 99% is not.</w:t>
+      </w:r>
+      <w:r>
+        <w:t xml:space="preserve"> </w:t>
+      </w:r>
+      <w:r>
+        <w:t xml:space="preserve">We can also see this in the direct proportion of paralytic polio cases in relation to the placebo and not inoculated populations.</w:t>
+      </w:r>
+    </w:p>
+    <w:p>
+      <w:pPr>
+        <w:pStyle w:val="SourceCode"/>
+      </w:pPr>
+      <w:r>
+        <w:rPr>
+          <w:rStyle w:val="CommentTok"/>
+        </w:rPr>
+        <w:t xml:space="preserve"># Proportion of paralytic polio cases to the population of the placebo group</w:t>
+      </w:r>
+      <w:r>
+        <w:br/>
+      </w:r>
+      <w:r>
+        <w:rPr>
+          <w:rStyle w:val="NormalTok"/>
+        </w:rPr>
+        <w:t xml:space="preserve">dat</w:t>
+      </w:r>
+      <w:r>
+        <w:rPr>
+          <w:rStyle w:val="SpecialCharTok"/>
+        </w:rPr>
+        <w:t xml:space="preserve">$</w:t>
+      </w:r>
+      <w:r>
+        <w:rPr>
+          <w:rStyle w:val="NormalTok"/>
+        </w:rPr>
+        <w:t xml:space="preserve">Paralytic[</w:t>
+      </w:r>
+      <w:r>
+        <w:rPr>
+          <w:rStyle w:val="DecValTok"/>
+        </w:rPr>
+        <w:t xml:space="preserve">2</w:t>
+      </w:r>
+      <w:r>
+        <w:rPr>
+          <w:rStyle w:val="NormalTok"/>
+        </w:rPr>
+        <w:t xml:space="preserve">]</w:t>
+      </w:r>
+      <w:r>
+        <w:rPr>
+          <w:rStyle w:val="SpecialCharTok"/>
+        </w:rPr>
+        <w:t xml:space="preserve">/</w:t>
+      </w:r>
+      <w:r>
+        <w:rPr>
+          <w:rStyle w:val="NormalTok"/>
+        </w:rPr>
+        <w:t xml:space="preserve"> dat</w:t>
+      </w:r>
+      <w:r>
+        <w:rPr>
+          <w:rStyle w:val="SpecialCharTok"/>
+        </w:rPr>
+        <w:t xml:space="preserve">$</w:t>
+      </w:r>
+      <w:r>
+        <w:rPr>
+          <w:rStyle w:val="NormalTok"/>
+        </w:rPr>
+        <w:t xml:space="preserve">Population[</w:t>
+      </w:r>
+      <w:r>
+        <w:rPr>
+          <w:rStyle w:val="DecValTok"/>
+        </w:rPr>
+        <w:t xml:space="preserve">2</w:t>
+      </w:r>
+      <w:r>
+        <w:rPr>
+          <w:rStyle w:val="NormalTok"/>
+        </w:rPr>
+        <w:t xml:space="preserve">]</w:t>
+      </w:r>
+    </w:p>
+    <w:p>
+      <w:pPr>
+        <w:pStyle w:val="SourceCode"/>
+      </w:pPr>
+      <w:r>
+        <w:rPr>
+          <w:rStyle w:val="VerbatimChar"/>
+        </w:rPr>
+        <w:t xml:space="preserve">## [1] 0.0005714882</w:t>
+      </w:r>
+    </w:p>
+    <w:p>
+      <w:pPr>
+        <w:pStyle w:val="SourceCode"/>
+      </w:pPr>
+      <w:r>
+        <w:rPr>
+          <w:rStyle w:val="CommentTok"/>
+        </w:rPr>
+        <w:t xml:space="preserve"># Proportion of paralytic polio cases to the population of the not inoculated group</w:t>
+      </w:r>
+      <w:r>
+        <w:br/>
+      </w:r>
+      <w:r>
+        <w:rPr>
+          <w:rStyle w:val="NormalTok"/>
+        </w:rPr>
+        <w:t xml:space="preserve">dat</w:t>
+      </w:r>
+      <w:r>
+        <w:rPr>
+          <w:rStyle w:val="SpecialCharTok"/>
+        </w:rPr>
+        <w:t xml:space="preserve">$</w:t>
+      </w:r>
+      <w:r>
+        <w:rPr>
+          <w:rStyle w:val="NormalTok"/>
+        </w:rPr>
+        <w:t xml:space="preserve">Paralytic[</w:t>
+      </w:r>
+      <w:r>
+        <w:rPr>
+          <w:rStyle w:val="DecValTok"/>
+        </w:rPr>
+        <w:t xml:space="preserve">3</w:t>
+      </w:r>
+      <w:r>
+        <w:rPr>
+          <w:rStyle w:val="NormalTok"/>
+        </w:rPr>
+        <w:t xml:space="preserve">] </w:t>
+      </w:r>
+      <w:r>
+        <w:rPr>
+          <w:rStyle w:val="SpecialCharTok"/>
+        </w:rPr>
+        <w:t xml:space="preserve">/</w:t>
+      </w:r>
+      <w:r>
+        <w:rPr>
+          <w:rStyle w:val="NormalTok"/>
+        </w:rPr>
+        <w:t xml:space="preserve"> dat</w:t>
+      </w:r>
+      <w:r>
+        <w:rPr>
+          <w:rStyle w:val="SpecialCharTok"/>
+        </w:rPr>
+        <w:t xml:space="preserve">$</w:t>
+      </w:r>
+      <w:r>
+        <w:rPr>
+          <w:rStyle w:val="NormalTok"/>
+        </w:rPr>
+        <w:t xml:space="preserve">Population[</w:t>
+      </w:r>
+      <w:r>
+        <w:rPr>
+          <w:rStyle w:val="DecValTok"/>
+        </w:rPr>
+        <w:t xml:space="preserve">3</w:t>
+      </w:r>
+      <w:r>
+        <w:rPr>
+          <w:rStyle w:val="NormalTok"/>
+        </w:rPr>
+        <w:t xml:space="preserve">]</w:t>
+      </w:r>
+    </w:p>
+    <w:p>
+      <w:pPr>
+        <w:pStyle w:val="SourceCode"/>
+      </w:pPr>
+      <w:r>
+        <w:rPr>
+          <w:rStyle w:val="VerbatimChar"/>
+        </w:rPr>
+        <w:t xml:space="preserve">## [1] 0.000357166</w:t>
+      </w:r>
+    </w:p>
+    <w:p>
+      <w:pPr>
+        <w:pStyle w:val="FirstParagraph"/>
+      </w:pPr>
+      <w:r>
+        <w:t xml:space="preserve">As we can see, the placebo group is almost double that of the not inoculated group.</w:t>
+      </w:r>
+    </w:p>
+    <w:bookmarkEnd w:id="30"/>
+    <w:bookmarkEnd w:id="31"/>
+    <w:bookmarkStart w:id="34" w:name="question-2"/>
     <w:p>
       <w:pPr>
         <w:pStyle w:val="Heading1"/>
@@ -1507,7 +2616,7 @@
         <w:t xml:space="preserve">Question 2</w:t>
       </w:r>
     </w:p>
-    <w:bookmarkStart w:id="30" w:name="context-1"/>
+    <w:bookmarkStart w:id="32" w:name="context-1"/>
     <w:p>
       <w:pPr>
         <w:pStyle w:val="Heading2"/>
@@ -1782,8 +2891,8 @@
         <w:t xml:space="preserve">as described in the week 2 slides. This distribution will be important in hypothesis testing.</w:t>
       </w:r>
     </w:p>
-    <w:bookmarkEnd w:id="30"/>
-    <w:bookmarkStart w:id="31" w:name="q2"/>
+    <w:bookmarkEnd w:id="32"/>
+    <w:bookmarkStart w:id="33" w:name="q2"/>
     <w:p>
       <w:pPr>
         <w:pStyle w:val="Heading2"/>
@@ -1992,6 +3101,7 @@
           <w:ilvl w:val="0"/>
           <w:numId w:val="1001"/>
         </w:numPr>
+        <w:pStyle w:val="Compact"/>
       </w:pPr>
       <w:r>
         <w:t xml:space="preserve">What is</w:t>
@@ -2027,10 +3137,85 @@
     </w:p>
     <w:p>
       <w:pPr>
+        <w:pStyle w:val="SourceCode"/>
+      </w:pPr>
+      <w:r>
+        <w:rPr>
+          <w:rStyle w:val="CommentTok"/>
+        </w:rPr>
+        <w:t xml:space="preserve"># P(A)</w:t>
+      </w:r>
+      <w:r>
+        <w:br/>
+      </w:r>
+      <w:r>
+        <w:rPr>
+          <w:rStyle w:val="NormalTok"/>
+        </w:rPr>
+        <w:t xml:space="preserve">pa</w:t>
+      </w:r>
+      <w:r>
+        <w:rPr>
+          <w:rStyle w:val="OtherTok"/>
+        </w:rPr>
+        <w:t xml:space="preserve">&lt;-</w:t>
+      </w:r>
+      <w:r>
+        <w:rPr>
+          <w:rStyle w:val="FunctionTok"/>
+        </w:rPr>
+        <w:t xml:space="preserve">punif</w:t>
+      </w:r>
+      <w:r>
+        <w:rPr>
+          <w:rStyle w:val="NormalTok"/>
+        </w:rPr>
+        <w:t xml:space="preserve">(</w:t>
+      </w:r>
+      <w:r>
+        <w:rPr>
+          <w:rStyle w:val="FloatTok"/>
+        </w:rPr>
+        <w:t xml:space="preserve">0.5</w:t>
+      </w:r>
+      <w:r>
+        <w:rPr>
+          <w:rStyle w:val="NormalTok"/>
+        </w:rPr>
+        <w:t xml:space="preserve">,</w:t>
+      </w:r>
+      <w:r>
+        <w:rPr>
+          <w:rStyle w:val="DecValTok"/>
+        </w:rPr>
+        <w:t xml:space="preserve">0</w:t>
+      </w:r>
+      <w:r>
+        <w:rPr>
+          <w:rStyle w:val="NormalTok"/>
+        </w:rPr>
+        <w:t xml:space="preserve">,</w:t>
+      </w:r>
+      <w:r>
+        <w:rPr>
+          <w:rStyle w:val="DecValTok"/>
+        </w:rPr>
+        <w:t xml:space="preserve">1</w:t>
+      </w:r>
+      <w:r>
+        <w:rPr>
+          <w:rStyle w:val="NormalTok"/>
+        </w:rPr>
+        <w:t xml:space="preserve">)</w:t>
+      </w:r>
+    </w:p>
+    <w:p>
+      <w:pPr>
         <w:numPr>
           <w:ilvl w:val="0"/>
-          <w:numId w:val="1001"/>
+          <w:numId w:val="1002"/>
         </w:numPr>
+        <w:pStyle w:val="Compact"/>
       </w:pPr>
       <w:r>
         <w:t xml:space="preserve">What is</w:t>
@@ -2066,10 +3251,163 @@
     </w:p>
     <w:p>
       <w:pPr>
+        <w:pStyle w:val="SourceCode"/>
+      </w:pPr>
+      <w:r>
+        <w:rPr>
+          <w:rStyle w:val="CommentTok"/>
+        </w:rPr>
+        <w:t xml:space="preserve"># P(3/4) - P(1/4) = P([1/4,3/4])</w:t>
+      </w:r>
+      <w:r>
+        <w:br/>
+      </w:r>
+      <w:r>
+        <w:rPr>
+          <w:rStyle w:val="NormalTok"/>
+        </w:rPr>
+        <w:t xml:space="preserve">pb</w:t>
+      </w:r>
+      <w:r>
+        <w:rPr>
+          <w:rStyle w:val="OtherTok"/>
+        </w:rPr>
+        <w:t xml:space="preserve">&lt;-</w:t>
+      </w:r>
+      <w:r>
+        <w:rPr>
+          <w:rStyle w:val="FunctionTok"/>
+        </w:rPr>
+        <w:t xml:space="preserve">punif</w:t>
+      </w:r>
+      <w:r>
+        <w:rPr>
+          <w:rStyle w:val="NormalTok"/>
+        </w:rPr>
+        <w:t xml:space="preserve">(</w:t>
+      </w:r>
+      <w:r>
+        <w:rPr>
+          <w:rStyle w:val="DecValTok"/>
+        </w:rPr>
+        <w:t xml:space="preserve">3</w:t>
+      </w:r>
+      <w:r>
+        <w:rPr>
+          <w:rStyle w:val="SpecialCharTok"/>
+        </w:rPr>
+        <w:t xml:space="preserve">/</w:t>
+      </w:r>
+      <w:r>
+        <w:rPr>
+          <w:rStyle w:val="DecValTok"/>
+        </w:rPr>
+        <w:t xml:space="preserve">4</w:t>
+      </w:r>
+      <w:r>
+        <w:rPr>
+          <w:rStyle w:val="NormalTok"/>
+        </w:rPr>
+        <w:t xml:space="preserve">,</w:t>
+      </w:r>
+      <w:r>
+        <w:rPr>
+          <w:rStyle w:val="DecValTok"/>
+        </w:rPr>
+        <w:t xml:space="preserve">0</w:t>
+      </w:r>
+      <w:r>
+        <w:rPr>
+          <w:rStyle w:val="NormalTok"/>
+        </w:rPr>
+        <w:t xml:space="preserve">,</w:t>
+      </w:r>
+      <w:r>
+        <w:rPr>
+          <w:rStyle w:val="DecValTok"/>
+        </w:rPr>
+        <w:t xml:space="preserve">1</w:t>
+      </w:r>
+      <w:r>
+        <w:rPr>
+          <w:rStyle w:val="NormalTok"/>
+        </w:rPr>
+        <w:t xml:space="preserve">)</w:t>
+      </w:r>
+      <w:r>
+        <w:rPr>
+          <w:rStyle w:val="SpecialCharTok"/>
+        </w:rPr>
+        <w:t xml:space="preserve">-</w:t>
+      </w:r>
+      <w:r>
+        <w:rPr>
+          <w:rStyle w:val="FunctionTok"/>
+        </w:rPr>
+        <w:t xml:space="preserve">punif</w:t>
+      </w:r>
+      <w:r>
+        <w:rPr>
+          <w:rStyle w:val="NormalTok"/>
+        </w:rPr>
+        <w:t xml:space="preserve">(</w:t>
+      </w:r>
+      <w:r>
+        <w:rPr>
+          <w:rStyle w:val="DecValTok"/>
+        </w:rPr>
+        <w:t xml:space="preserve">1</w:t>
+      </w:r>
+      <w:r>
+        <w:rPr>
+          <w:rStyle w:val="SpecialCharTok"/>
+        </w:rPr>
+        <w:t xml:space="preserve">/</w:t>
+      </w:r>
+      <w:r>
+        <w:rPr>
+          <w:rStyle w:val="DecValTok"/>
+        </w:rPr>
+        <w:t xml:space="preserve">4</w:t>
+      </w:r>
+      <w:r>
+        <w:rPr>
+          <w:rStyle w:val="NormalTok"/>
+        </w:rPr>
+        <w:t xml:space="preserve">,</w:t>
+      </w:r>
+      <w:r>
+        <w:rPr>
+          <w:rStyle w:val="DecValTok"/>
+        </w:rPr>
+        <w:t xml:space="preserve">0</w:t>
+      </w:r>
+      <w:r>
+        <w:rPr>
+          <w:rStyle w:val="NormalTok"/>
+        </w:rPr>
+        <w:t xml:space="preserve">,</w:t>
+      </w:r>
+      <w:r>
+        <w:rPr>
+          <w:rStyle w:val="DecValTok"/>
+        </w:rPr>
+        <w:t xml:space="preserve">1</w:t>
+      </w:r>
+      <w:r>
+        <w:rPr>
+          <w:rStyle w:val="NormalTok"/>
+        </w:rPr>
+        <w:t xml:space="preserve">)</w:t>
+      </w:r>
+    </w:p>
+    <w:p>
+      <w:pPr>
         <w:numPr>
           <w:ilvl w:val="0"/>
-          <w:numId w:val="1001"/>
+          <w:numId w:val="1003"/>
         </w:numPr>
+        <w:pStyle w:val="Compact"/>
       </w:pPr>
       <w:r>
         <w:t xml:space="preserve">What is</w:t>
@@ -2114,10 +3452,163 @@
     </w:p>
     <w:p>
       <w:pPr>
+        <w:pStyle w:val="SourceCode"/>
+      </w:pPr>
+      <w:r>
+        <w:rPr>
+          <w:rStyle w:val="CommentTok"/>
+        </w:rPr>
+        <w:t xml:space="preserve"># Intersection of set A(0:0.5) and B(1/4:3/4) is R(1/4:1/2)</w:t>
+      </w:r>
+      <w:r>
+        <w:br/>
+      </w:r>
+      <w:r>
+        <w:rPr>
+          <w:rStyle w:val="NormalTok"/>
+        </w:rPr>
+        <w:t xml:space="preserve">panb</w:t>
+      </w:r>
+      <w:r>
+        <w:rPr>
+          <w:rStyle w:val="OtherTok"/>
+        </w:rPr>
+        <w:t xml:space="preserve">&lt;-</w:t>
+      </w:r>
+      <w:r>
+        <w:rPr>
+          <w:rStyle w:val="FunctionTok"/>
+        </w:rPr>
+        <w:t xml:space="preserve">punif</w:t>
+      </w:r>
+      <w:r>
+        <w:rPr>
+          <w:rStyle w:val="NormalTok"/>
+        </w:rPr>
+        <w:t xml:space="preserve">(</w:t>
+      </w:r>
+      <w:r>
+        <w:rPr>
+          <w:rStyle w:val="DecValTok"/>
+        </w:rPr>
+        <w:t xml:space="preserve">1</w:t>
+      </w:r>
+      <w:r>
+        <w:rPr>
+          <w:rStyle w:val="SpecialCharTok"/>
+        </w:rPr>
+        <w:t xml:space="preserve">/</w:t>
+      </w:r>
+      <w:r>
+        <w:rPr>
+          <w:rStyle w:val="DecValTok"/>
+        </w:rPr>
+        <w:t xml:space="preserve">2</w:t>
+      </w:r>
+      <w:r>
+        <w:rPr>
+          <w:rStyle w:val="NormalTok"/>
+        </w:rPr>
+        <w:t xml:space="preserve">,</w:t>
+      </w:r>
+      <w:r>
+        <w:rPr>
+          <w:rStyle w:val="DecValTok"/>
+        </w:rPr>
+        <w:t xml:space="preserve">0</w:t>
+      </w:r>
+      <w:r>
+        <w:rPr>
+          <w:rStyle w:val="NormalTok"/>
+        </w:rPr>
+        <w:t xml:space="preserve">,</w:t>
+      </w:r>
+      <w:r>
+        <w:rPr>
+          <w:rStyle w:val="DecValTok"/>
+        </w:rPr>
+        <w:t xml:space="preserve">1</w:t>
+      </w:r>
+      <w:r>
+        <w:rPr>
+          <w:rStyle w:val="NormalTok"/>
+        </w:rPr>
+        <w:t xml:space="preserve">)</w:t>
+      </w:r>
+      <w:r>
+        <w:rPr>
+          <w:rStyle w:val="SpecialCharTok"/>
+        </w:rPr>
+        <w:t xml:space="preserve">-</w:t>
+      </w:r>
+      <w:r>
+        <w:rPr>
+          <w:rStyle w:val="FunctionTok"/>
+        </w:rPr>
+        <w:t xml:space="preserve">punif</w:t>
+      </w:r>
+      <w:r>
+        <w:rPr>
+          <w:rStyle w:val="NormalTok"/>
+        </w:rPr>
+        <w:t xml:space="preserve">(</w:t>
+      </w:r>
+      <w:r>
+        <w:rPr>
+          <w:rStyle w:val="DecValTok"/>
+        </w:rPr>
+        <w:t xml:space="preserve">1</w:t>
+      </w:r>
+      <w:r>
+        <w:rPr>
+          <w:rStyle w:val="SpecialCharTok"/>
+        </w:rPr>
+        <w:t xml:space="preserve">/</w:t>
+      </w:r>
+      <w:r>
+        <w:rPr>
+          <w:rStyle w:val="DecValTok"/>
+        </w:rPr>
+        <w:t xml:space="preserve">4</w:t>
+      </w:r>
+      <w:r>
+        <w:rPr>
+          <w:rStyle w:val="NormalTok"/>
+        </w:rPr>
+        <w:t xml:space="preserve">,</w:t>
+      </w:r>
+      <w:r>
+        <w:rPr>
+          <w:rStyle w:val="DecValTok"/>
+        </w:rPr>
+        <w:t xml:space="preserve">0</w:t>
+      </w:r>
+      <w:r>
+        <w:rPr>
+          <w:rStyle w:val="NormalTok"/>
+        </w:rPr>
+        <w:t xml:space="preserve">,</w:t>
+      </w:r>
+      <w:r>
+        <w:rPr>
+          <w:rStyle w:val="DecValTok"/>
+        </w:rPr>
+        <w:t xml:space="preserve">1</w:t>
+      </w:r>
+      <w:r>
+        <w:rPr>
+          <w:rStyle w:val="NormalTok"/>
+        </w:rPr>
+        <w:t xml:space="preserve">)</w:t>
+      </w:r>
+    </w:p>
+    <w:p>
+      <w:pPr>
         <w:numPr>
           <w:ilvl w:val="0"/>
-          <w:numId w:val="1001"/>
+          <w:numId w:val="1004"/>
         </w:numPr>
+        <w:pStyle w:val="Compact"/>
       </w:pPr>
       <w:r>
         <w:t xml:space="preserve">Are the events</w:t>
@@ -2151,9 +3642,75 @@
         <w:t xml:space="preserve">independent? (your answer here: please answer yes or no and explain your response using the calculations above.)</w:t>
       </w:r>
     </w:p>
-    <w:bookmarkEnd w:id="31"/>
-    <w:bookmarkEnd w:id="32"/>
-    <w:bookmarkStart w:id="35" w:name="question-3"/>
+    <w:p>
+      <w:pPr>
+        <w:pStyle w:val="SourceCode"/>
+      </w:pPr>
+      <w:r>
+        <w:rPr>
+          <w:rStyle w:val="CommentTok"/>
+        </w:rPr>
+        <w:t xml:space="preserve"># These should be independent if panb == pa*pb. </w:t>
+      </w:r>
+      <w:r>
+        <w:br/>
+      </w:r>
+      <w:r>
+        <w:rPr>
+          <w:rStyle w:val="NormalTok"/>
+        </w:rPr>
+        <w:t xml:space="preserve">panb </w:t>
+      </w:r>
+      <w:r>
+        <w:rPr>
+          <w:rStyle w:val="SpecialCharTok"/>
+        </w:rPr>
+        <w:t xml:space="preserve">==</w:t>
+      </w:r>
+      <w:r>
+        <w:rPr>
+          <w:rStyle w:val="NormalTok"/>
+        </w:rPr>
+        <w:t xml:space="preserve"> pa</w:t>
+      </w:r>
+      <w:r>
+        <w:rPr>
+          <w:rStyle w:val="SpecialCharTok"/>
+        </w:rPr>
+        <w:t xml:space="preserve">*</w:t>
+      </w:r>
+      <w:r>
+        <w:rPr>
+          <w:rStyle w:val="NormalTok"/>
+        </w:rPr>
+        <w:t xml:space="preserve">pb</w:t>
+      </w:r>
+    </w:p>
+    <w:p>
+      <w:pPr>
+        <w:pStyle w:val="SourceCode"/>
+      </w:pPr>
+      <w:r>
+        <w:rPr>
+          <w:rStyle w:val="VerbatimChar"/>
+        </w:rPr>
+        <w:t xml:space="preserve">## [1] TRUE</w:t>
+      </w:r>
+    </w:p>
+    <w:p>
+      <w:pPr>
+        <w:pStyle w:val="SourceCode"/>
+      </w:pPr>
+      <w:r>
+        <w:rPr>
+          <w:rStyle w:val="CommentTok"/>
+        </w:rPr>
+        <w:t xml:space="preserve"># As we can see, it fulfills the conditions, therefore, they are independent. </w:t>
+      </w:r>
+    </w:p>
+    <w:bookmarkEnd w:id="33"/>
+    <w:bookmarkEnd w:id="34"/>
+    <w:bookmarkStart w:id="37" w:name="question-3"/>
     <w:p>
       <w:pPr>
         <w:pStyle w:val="Heading1"/>
@@ -2162,7 +3719,7 @@
         <w:t xml:space="preserve">Question 3</w:t>
       </w:r>
     </w:p>
-    <w:bookmarkStart w:id="33" w:name="context-2"/>
+    <w:bookmarkStart w:id="35" w:name="context-2"/>
     <w:p>
       <w:pPr>
         <w:pStyle w:val="Heading2"/>
@@ -2388,7 +3945,6 @@
         </m:nary>
         <m:r>
           <m:rPr>
-            <m:nor/>
             <m:sty m:val="p"/>
           </m:rPr>
           <m:t>exp</m:t>
@@ -2461,8 +4017,8 @@
         <w:t xml:space="preserve">as described in the week 2 slides. This distribution will be essential in future methods.</w:t>
       </w:r>
     </w:p>
-    <w:bookmarkEnd w:id="33"/>
-    <w:bookmarkStart w:id="34" w:name="q3"/>
+    <w:bookmarkEnd w:id="35"/>
+    <w:bookmarkStart w:id="36" w:name="q3"/>
     <w:p>
       <w:pPr>
         <w:pStyle w:val="Heading2"/>
@@ -2669,7 +4225,7 @@
       <w:pPr>
         <w:numPr>
           <w:ilvl w:val="0"/>
-          <w:numId w:val="1002"/>
+          <w:numId w:val="1005"/>
         </w:numPr>
         <w:pStyle w:val="Compact"/>
       </w:pPr>
@@ -2707,6 +4263,86 @@
     </w:p>
     <w:p>
       <w:pPr>
+        <w:pStyle w:val="SourceCode"/>
+      </w:pPr>
+      <w:r>
+        <w:rPr>
+          <w:rStyle w:val="CommentTok"/>
+        </w:rPr>
+        <w:t xml:space="preserve"># We can omit the parameters for the mean and sd, as they are, by default, 0 and 1 respectively, which are the values for the standard normal distribution</w:t>
+      </w:r>
+      <w:r>
+        <w:br/>
+      </w:r>
+      <w:r>
+        <w:rPr>
+          <w:rStyle w:val="NormalTok"/>
+        </w:rPr>
+        <w:t xml:space="preserve">psa</w:t>
+      </w:r>
+      <w:r>
+        <w:rPr>
+          <w:rStyle w:val="OtherTok"/>
+        </w:rPr>
+        <w:t xml:space="preserve">&lt;-</w:t>
+      </w:r>
+      <w:r>
+        <w:rPr>
+          <w:rStyle w:val="FunctionTok"/>
+        </w:rPr>
+        <w:t xml:space="preserve">pnorm</w:t>
+      </w:r>
+      <w:r>
+        <w:rPr>
+          <w:rStyle w:val="NormalTok"/>
+        </w:rPr>
+        <w:t xml:space="preserve">(</w:t>
+      </w:r>
+      <w:r>
+        <w:rPr>
+          <w:rStyle w:val="FloatTok"/>
+        </w:rPr>
+        <w:t xml:space="preserve">0.5</w:t>
+      </w:r>
+      <w:r>
+        <w:rPr>
+          <w:rStyle w:val="NormalTok"/>
+        </w:rPr>
+        <w:t xml:space="preserve">)</w:t>
+      </w:r>
+      <w:r>
+        <w:rPr>
+          <w:rStyle w:val="SpecialCharTok"/>
+        </w:rPr>
+        <w:t xml:space="preserve">-</w:t>
+      </w:r>
+      <w:r>
+        <w:rPr>
+          <w:rStyle w:val="FunctionTok"/>
+        </w:rPr>
+        <w:t xml:space="preserve">pnorm</w:t>
+      </w:r>
+      <w:r>
+        <w:rPr>
+          <w:rStyle w:val="NormalTok"/>
+        </w:rPr>
+        <w:t xml:space="preserve">(</w:t>
+      </w:r>
+      <w:r>
+        <w:rPr>
+          <w:rStyle w:val="DecValTok"/>
+        </w:rPr>
+        <w:t xml:space="preserve">0</w:t>
+      </w:r>
+      <w:r>
+        <w:rPr>
+          <w:rStyle w:val="NormalTok"/>
+        </w:rPr>
+        <w:t xml:space="preserve">)</w:t>
+      </w:r>
+    </w:p>
+    <w:p>
+      <w:pPr>
         <w:pStyle w:val="FirstParagraph"/>
       </w:pPr>
       <w:r>
@@ -2717,7 +4353,7 @@
       <w:pPr>
         <w:numPr>
           <w:ilvl w:val="0"/>
-          <w:numId w:val="1003"/>
+          <w:numId w:val="1006"/>
         </w:numPr>
         <w:pStyle w:val="Compact"/>
       </w:pPr>
@@ -2755,6 +4391,101 @@
     </w:p>
     <w:p>
       <w:pPr>
+        <w:pStyle w:val="SourceCode"/>
+      </w:pPr>
+      <w:r>
+        <w:rPr>
+          <w:rStyle w:val="NormalTok"/>
+        </w:rPr>
+        <w:t xml:space="preserve">psb</w:t>
+      </w:r>
+      <w:r>
+        <w:rPr>
+          <w:rStyle w:val="OtherTok"/>
+        </w:rPr>
+        <w:t xml:space="preserve">&lt;-</w:t>
+      </w:r>
+      <w:r>
+        <w:rPr>
+          <w:rStyle w:val="FunctionTok"/>
+        </w:rPr>
+        <w:t xml:space="preserve">pnorm</w:t>
+      </w:r>
+      <w:r>
+        <w:rPr>
+          <w:rStyle w:val="NormalTok"/>
+        </w:rPr>
+        <w:t xml:space="preserve">(</w:t>
+      </w:r>
+      <w:r>
+        <w:rPr>
+          <w:rStyle w:val="DecValTok"/>
+        </w:rPr>
+        <w:t xml:space="preserve">3</w:t>
+      </w:r>
+      <w:r>
+        <w:rPr>
+          <w:rStyle w:val="SpecialCharTok"/>
+        </w:rPr>
+        <w:t xml:space="preserve">/</w:t>
+      </w:r>
+      <w:r>
+        <w:rPr>
+          <w:rStyle w:val="DecValTok"/>
+        </w:rPr>
+        <w:t xml:space="preserve">4</w:t>
+      </w:r>
+      <w:r>
+        <w:rPr>
+          <w:rStyle w:val="NormalTok"/>
+        </w:rPr>
+        <w:t xml:space="preserve">)</w:t>
+      </w:r>
+      <w:r>
+        <w:rPr>
+          <w:rStyle w:val="SpecialCharTok"/>
+        </w:rPr>
+        <w:t xml:space="preserve">-</w:t>
+      </w:r>
+      <w:r>
+        <w:rPr>
+          <w:rStyle w:val="FunctionTok"/>
+        </w:rPr>
+        <w:t xml:space="preserve">pnorm</w:t>
+      </w:r>
+      <w:r>
+        <w:rPr>
+          <w:rStyle w:val="NormalTok"/>
+        </w:rPr>
+        <w:t xml:space="preserve">(</w:t>
+      </w:r>
+      <w:r>
+        <w:rPr>
+          <w:rStyle w:val="DecValTok"/>
+        </w:rPr>
+        <w:t xml:space="preserve">1</w:t>
+      </w:r>
+      <w:r>
+        <w:rPr>
+          <w:rStyle w:val="SpecialCharTok"/>
+        </w:rPr>
+        <w:t xml:space="preserve">/</w:t>
+      </w:r>
+      <w:r>
+        <w:rPr>
+          <w:rStyle w:val="DecValTok"/>
+        </w:rPr>
+        <w:t xml:space="preserve">4</w:t>
+      </w:r>
+      <w:r>
+        <w:rPr>
+          <w:rStyle w:val="NormalTok"/>
+        </w:rPr>
+        <w:t xml:space="preserve">)</w:t>
+      </w:r>
+    </w:p>
+    <w:p>
+      <w:pPr>
         <w:pStyle w:val="FirstParagraph"/>
       </w:pPr>
       <w:r>
@@ -2765,7 +4496,7 @@
       <w:pPr>
         <w:numPr>
           <w:ilvl w:val="0"/>
-          <w:numId w:val="1004"/>
+          <w:numId w:val="1007"/>
         </w:numPr>
         <w:pStyle w:val="Compact"/>
       </w:pPr>
@@ -2812,6 +4543,110 @@
     </w:p>
     <w:p>
       <w:pPr>
+        <w:pStyle w:val="SourceCode"/>
+      </w:pPr>
+      <w:r>
+        <w:rPr>
+          <w:rStyle w:val="CommentTok"/>
+        </w:rPr>
+        <w:t xml:space="preserve"># In this case, if we cconsider A as the interval from 0 to 1/2, and B as the interval from 1/4 to 3/4, then their intersection should be from 1/4 to 1/2. </w:t>
+      </w:r>
+      <w:r>
+        <w:br/>
+      </w:r>
+      <w:r>
+        <w:rPr>
+          <w:rStyle w:val="NormalTok"/>
+        </w:rPr>
+        <w:t xml:space="preserve">psanb</w:t>
+      </w:r>
+      <w:r>
+        <w:rPr>
+          <w:rStyle w:val="OtherTok"/>
+        </w:rPr>
+        <w:t xml:space="preserve">&lt;-</w:t>
+      </w:r>
+      <w:r>
+        <w:rPr>
+          <w:rStyle w:val="FunctionTok"/>
+        </w:rPr>
+        <w:t xml:space="preserve">pnorm</w:t>
+      </w:r>
+      <w:r>
+        <w:rPr>
+          <w:rStyle w:val="NormalTok"/>
+        </w:rPr>
+        <w:t xml:space="preserve">(</w:t>
+      </w:r>
+      <w:r>
+        <w:rPr>
+          <w:rStyle w:val="DecValTok"/>
+        </w:rPr>
+        <w:t xml:space="preserve">1</w:t>
+      </w:r>
+      <w:r>
+        <w:rPr>
+          <w:rStyle w:val="SpecialCharTok"/>
+        </w:rPr>
+        <w:t xml:space="preserve">/</w:t>
+      </w:r>
+      <w:r>
+        <w:rPr>
+          <w:rStyle w:val="DecValTok"/>
+        </w:rPr>
+        <w:t xml:space="preserve">2</w:t>
+      </w:r>
+      <w:r>
+        <w:rPr>
+          <w:rStyle w:val="NormalTok"/>
+        </w:rPr>
+        <w:t xml:space="preserve">)</w:t>
+      </w:r>
+      <w:r>
+        <w:rPr>
+          <w:rStyle w:val="SpecialCharTok"/>
+        </w:rPr>
+        <w:t xml:space="preserve">-</w:t>
+      </w:r>
+      <w:r>
+        <w:rPr>
+          <w:rStyle w:val="FunctionTok"/>
+        </w:rPr>
+        <w:t xml:space="preserve">pnorm</w:t>
+      </w:r>
+      <w:r>
+        <w:rPr>
+          <w:rStyle w:val="NormalTok"/>
+        </w:rPr>
+        <w:t xml:space="preserve">(</w:t>
+      </w:r>
+      <w:r>
+        <w:rPr>
+          <w:rStyle w:val="DecValTok"/>
+        </w:rPr>
+        <w:t xml:space="preserve">1</w:t>
+      </w:r>
+      <w:r>
+        <w:rPr>
+          <w:rStyle w:val="SpecialCharTok"/>
+        </w:rPr>
+        <w:t xml:space="preserve">/</w:t>
+      </w:r>
+      <w:r>
+        <w:rPr>
+          <w:rStyle w:val="DecValTok"/>
+        </w:rPr>
+        <w:t xml:space="preserve">4</w:t>
+      </w:r>
+      <w:r>
+        <w:rPr>
+          <w:rStyle w:val="NormalTok"/>
+        </w:rPr>
+        <w:t xml:space="preserve">)</w:t>
+      </w:r>
+    </w:p>
+    <w:p>
+      <w:pPr>
         <w:pStyle w:val="FirstParagraph"/>
       </w:pPr>
       <w:r>
@@ -2822,7 +4657,7 @@
       <w:pPr>
         <w:numPr>
           <w:ilvl w:val="0"/>
-          <w:numId w:val="1005"/>
+          <w:numId w:val="1008"/>
         </w:numPr>
         <w:pStyle w:val="Compact"/>
       </w:pPr>
@@ -2858,8 +4693,62 @@
         <w:t xml:space="preserve">independent? (your answer here: please answer yes or no and explain your response using the calculations above.)</w:t>
       </w:r>
     </w:p>
-    <w:bookmarkEnd w:id="34"/>
-    <w:bookmarkEnd w:id="35"/>
+    <w:p>
+      <w:pPr>
+        <w:pStyle w:val="SourceCode"/>
+      </w:pPr>
+      <w:r>
+        <w:rPr>
+          <w:rStyle w:val="NormalTok"/>
+        </w:rPr>
+        <w:t xml:space="preserve">psanb </w:t>
+      </w:r>
+      <w:r>
+        <w:rPr>
+          <w:rStyle w:val="SpecialCharTok"/>
+        </w:rPr>
+        <w:t xml:space="preserve">==</w:t>
+      </w:r>
+      <w:r>
+        <w:rPr>
+          <w:rStyle w:val="NormalTok"/>
+        </w:rPr>
+        <w:t xml:space="preserve"> psa</w:t>
+      </w:r>
+      <w:r>
+        <w:rPr>
+          <w:rStyle w:val="SpecialCharTok"/>
+        </w:rPr>
+        <w:t xml:space="preserve">*</w:t>
+      </w:r>
+      <w:r>
+        <w:rPr>
+          <w:rStyle w:val="NormalTok"/>
+        </w:rPr>
+        <w:t xml:space="preserve">psb</w:t>
+      </w:r>
+    </w:p>
+    <w:p>
+      <w:pPr>
+        <w:pStyle w:val="SourceCode"/>
+      </w:pPr>
+      <w:r>
+        <w:rPr>
+          <w:rStyle w:val="VerbatimChar"/>
+        </w:rPr>
+        <w:t xml:space="preserve">## [1] FALSE</w:t>
+      </w:r>
+    </w:p>
+    <w:p>
+      <w:pPr>
+        <w:pStyle w:val="FirstParagraph"/>
+      </w:pPr>
+      <w:r>
+        <w:t xml:space="preserve">As we can see, the condition is not fulfilled, therefore, the events are not independent.</w:t>
+      </w:r>
+    </w:p>
+    <w:bookmarkEnd w:id="36"/>
+    <w:bookmarkEnd w:id="37"/>
     <w:sectPr/>
   </w:body>
 </w:document>
@@ -3340,6 +5229,96 @@
     </w:lvlOverride>
   </w:num>
   <w:num w:numId="1002">
+    <w:abstractNumId w:val="99822"/>
+    <w:lvlOverride w:ilvl="0">
+      <w:startOverride w:val="2"/>
+    </w:lvlOverride>
+    <w:lvlOverride w:ilvl="1">
+      <w:startOverride w:val="2"/>
+    </w:lvlOverride>
+    <w:lvlOverride w:ilvl="2">
+      <w:startOverride w:val="2"/>
+    </w:lvlOverride>
+    <w:lvlOverride w:ilvl="3">
+      <w:startOverride w:val="2"/>
+    </w:lvlOverride>
+    <w:lvlOverride w:ilvl="4">
+      <w:startOverride w:val="2"/>
+    </w:lvlOverride>
+    <w:lvlOverride w:ilvl="5">
+      <w:startOverride w:val="2"/>
+    </w:lvlOverride>
+    <w:lvlOverride w:ilvl="6">
+      <w:startOverride w:val="2"/>
+    </w:lvlOverride>
+    <w:lvlOverride w:ilvl="7">
+      <w:startOverride w:val="2"/>
+    </w:lvlOverride>
+    <w:lvlOverride w:ilvl="8">
+      <w:startOverride w:val="2"/>
+    </w:lvlOverride>
+  </w:num>
+  <w:num w:numId="1003">
+    <w:abstractNumId w:val="99823"/>
+    <w:lvlOverride w:ilvl="0">
+      <w:startOverride w:val="3"/>
+    </w:lvlOverride>
+    <w:lvlOverride w:ilvl="1">
+      <w:startOverride w:val="3"/>
+    </w:lvlOverride>
+    <w:lvlOverride w:ilvl="2">
+      <w:startOverride w:val="3"/>
+    </w:lvlOverride>
+    <w:lvlOverride w:ilvl="3">
+      <w:startOverride w:val="3"/>
+    </w:lvlOverride>
+    <w:lvlOverride w:ilvl="4">
+      <w:startOverride w:val="3"/>
+    </w:lvlOverride>
+    <w:lvlOverride w:ilvl="5">
+      <w:startOverride w:val="3"/>
+    </w:lvlOverride>
+    <w:lvlOverride w:ilvl="6">
+      <w:startOverride w:val="3"/>
+    </w:lvlOverride>
+    <w:lvlOverride w:ilvl="7">
+      <w:startOverride w:val="3"/>
+    </w:lvlOverride>
+    <w:lvlOverride w:ilvl="8">
+      <w:startOverride w:val="3"/>
+    </w:lvlOverride>
+  </w:num>
+  <w:num w:numId="1004">
+    <w:abstractNumId w:val="99824"/>
+    <w:lvlOverride w:ilvl="0">
+      <w:startOverride w:val="4"/>
+    </w:lvlOverride>
+    <w:lvlOverride w:ilvl="1">
+      <w:startOverride w:val="4"/>
+    </w:lvlOverride>
+    <w:lvlOverride w:ilvl="2">
+      <w:startOverride w:val="4"/>
+    </w:lvlOverride>
+    <w:lvlOverride w:ilvl="3">
+      <w:startOverride w:val="4"/>
+    </w:lvlOverride>
+    <w:lvlOverride w:ilvl="4">
+      <w:startOverride w:val="4"/>
+    </w:lvlOverride>
+    <w:lvlOverride w:ilvl="5">
+      <w:startOverride w:val="4"/>
+    </w:lvlOverride>
+    <w:lvlOverride w:ilvl="6">
+      <w:startOverride w:val="4"/>
+    </w:lvlOverride>
+    <w:lvlOverride w:ilvl="7">
+      <w:startOverride w:val="4"/>
+    </w:lvlOverride>
+    <w:lvlOverride w:ilvl="8">
+      <w:startOverride w:val="4"/>
+    </w:lvlOverride>
+  </w:num>
+  <w:num w:numId="1005">
     <w:abstractNumId w:val="99821"/>
     <w:lvlOverride w:ilvl="0">
       <w:startOverride w:val="1"/>
@@ -3369,7 +5348,7 @@
       <w:startOverride w:val="1"/>
     </w:lvlOverride>
   </w:num>
-  <w:num w:numId="1003">
+  <w:num w:numId="1006">
     <w:abstractNumId w:val="99822"/>
     <w:lvlOverride w:ilvl="0">
       <w:startOverride w:val="2"/>
@@ -3399,7 +5378,7 @@
       <w:startOverride w:val="2"/>
     </w:lvlOverride>
   </w:num>
-  <w:num w:numId="1004">
+  <w:num w:numId="1007">
     <w:abstractNumId w:val="99823"/>
     <w:lvlOverride w:ilvl="0">
       <w:startOverride w:val="3"/>
@@ -3429,7 +5408,7 @@
       <w:startOverride w:val="3"/>
     </w:lvlOverride>
   </w:num>
-  <w:num w:numId="1005">
+  <w:num w:numId="1008">
     <w:abstractNumId w:val="99824"/>
     <w:lvlOverride w:ilvl="0">
       <w:startOverride w:val="4"/>

</xml_diff>